<commit_message>
edit and new program
</commit_message>
<xml_diff>
--- a/Introduction to Linux-Lab.docx
+++ b/Introduction to Linux-Lab.docx
@@ -4593,8 +4593,6 @@
           <w:szCs w:val="24"/>
         </w:rPr>
       </w:pPr>
-      <w:bookmarkStart w:id="0" w:name="_GoBack"/>
-      <w:bookmarkEnd w:id="0"/>
     </w:p>
     <w:p>
       <w:pPr>
@@ -4900,6 +4898,8 @@
         </w:rPr>
         <w:t>Write a script that generates the Fibonacci series up to a given number, using loops or recursive functions.</w:t>
       </w:r>
+      <w:bookmarkStart w:id="0" w:name="_GoBack"/>
+      <w:bookmarkEnd w:id="0"/>
     </w:p>
     <w:p>
       <w:pPr>
@@ -4923,6 +4923,7 @@
           <w:color w:val="000000"/>
           <w:sz w:val="24"/>
           <w:szCs w:val="24"/>
+          <w:highlight w:val="yellow"/>
         </w:rPr>
         <w:t>La</w:t>
       </w:r>
@@ -4935,6 +4936,7 @@
           <w:w w:val="99"/>
           <w:sz w:val="24"/>
           <w:szCs w:val="24"/>
+          <w:highlight w:val="yellow"/>
         </w:rPr>
         <w:t>b</w:t>
       </w:r>
@@ -4947,6 +4949,7 @@
           <w:spacing w:val="1"/>
           <w:sz w:val="24"/>
           <w:szCs w:val="24"/>
+          <w:highlight w:val="yellow"/>
         </w:rPr>
         <w:t xml:space="preserve"> </w:t>
       </w:r>
@@ -4958,6 +4961,7 @@
           <w:color w:val="000000"/>
           <w:sz w:val="24"/>
           <w:szCs w:val="24"/>
+          <w:highlight w:val="yellow"/>
         </w:rPr>
         <w:t>10: Shell Programming</w:t>
       </w:r>
@@ -5176,16 +5180,18 @@
           <w:color w:val="000000"/>
           <w:sz w:val="24"/>
           <w:szCs w:val="24"/>
-        </w:rPr>
-      </w:pPr>
-      <w:r>
-        <w:rPr>
-          <w:rFonts w:ascii="Times New Roman" w:eastAsia="Times New Roman" w:hAnsi="Times New Roman" w:cs="Times New Roman"/>
-          <w:b/>
-          <w:bCs/>
-          <w:color w:val="000000"/>
-          <w:sz w:val="24"/>
-          <w:szCs w:val="24"/>
+          <w:highlight w:val="yellow"/>
+        </w:rPr>
+      </w:pPr>
+      <w:r>
+        <w:rPr>
+          <w:rFonts w:ascii="Times New Roman" w:eastAsia="Times New Roman" w:hAnsi="Times New Roman" w:cs="Times New Roman"/>
+          <w:b/>
+          <w:bCs/>
+          <w:color w:val="000000"/>
+          <w:sz w:val="24"/>
+          <w:szCs w:val="24"/>
+          <w:highlight w:val="yellow"/>
         </w:rPr>
         <w:t>La</w:t>
       </w:r>
@@ -5199,6 +5205,7 @@
           <w:w w:val="99"/>
           <w:sz w:val="24"/>
           <w:szCs w:val="24"/>
+          <w:highlight w:val="yellow"/>
         </w:rPr>
         <w:t>b</w:t>
       </w:r>
@@ -5210,6 +5217,7 @@
           <w:color w:val="000000"/>
           <w:sz w:val="24"/>
           <w:szCs w:val="24"/>
+          <w:highlight w:val="yellow"/>
         </w:rPr>
         <w:t>12: Building a Rule-Based Expert System using Shell Scripting</w:t>
       </w:r>
@@ -5224,14 +5232,16 @@
           <w:color w:val="000000"/>
           <w:sz w:val="24"/>
           <w:szCs w:val="24"/>
-        </w:rPr>
-      </w:pPr>
-      <w:r>
-        <w:rPr>
-          <w:rFonts w:ascii="Times New Roman" w:eastAsia="Times New Roman" w:hAnsi="Times New Roman" w:cs="Times New Roman"/>
-          <w:color w:val="000000"/>
-          <w:sz w:val="24"/>
-          <w:szCs w:val="24"/>
+          <w:highlight w:val="yellow"/>
+        </w:rPr>
+      </w:pPr>
+      <w:r>
+        <w:rPr>
+          <w:rFonts w:ascii="Times New Roman" w:eastAsia="Times New Roman" w:hAnsi="Times New Roman" w:cs="Times New Roman"/>
+          <w:color w:val="000000"/>
+          <w:sz w:val="24"/>
+          <w:szCs w:val="24"/>
+          <w:highlight w:val="yellow"/>
         </w:rPr>
         <w:t>Objective: The objective of this lab exercise is to build a simple rule-based expert system using shell scripting. The expert system will provide recommendations based on a set of predefined rules.</w:t>
       </w:r>
@@ -5246,14 +5256,16 @@
           <w:color w:val="000000"/>
           <w:sz w:val="24"/>
           <w:szCs w:val="24"/>
-        </w:rPr>
-      </w:pPr>
-      <w:r>
-        <w:rPr>
-          <w:rFonts w:ascii="Times New Roman" w:eastAsia="Times New Roman" w:hAnsi="Times New Roman" w:cs="Times New Roman"/>
-          <w:color w:val="000000"/>
-          <w:sz w:val="24"/>
-          <w:szCs w:val="24"/>
+          <w:highlight w:val="yellow"/>
+        </w:rPr>
+      </w:pPr>
+      <w:r>
+        <w:rPr>
+          <w:rFonts w:ascii="Times New Roman" w:eastAsia="Times New Roman" w:hAnsi="Times New Roman" w:cs="Times New Roman"/>
+          <w:color w:val="000000"/>
+          <w:sz w:val="24"/>
+          <w:szCs w:val="24"/>
+          <w:highlight w:val="yellow"/>
         </w:rPr>
         <w:t>Instructions:</w:t>
       </w:r>
@@ -5272,14 +5284,16 @@
           <w:color w:val="000000"/>
           <w:sz w:val="24"/>
           <w:szCs w:val="24"/>
-        </w:rPr>
-      </w:pPr>
-      <w:r>
-        <w:rPr>
-          <w:rFonts w:ascii="Times New Roman" w:eastAsia="Times New Roman" w:hAnsi="Times New Roman" w:cs="Times New Roman"/>
-          <w:color w:val="000000"/>
-          <w:sz w:val="24"/>
-          <w:szCs w:val="24"/>
+          <w:highlight w:val="yellow"/>
+        </w:rPr>
+      </w:pPr>
+      <w:r>
+        <w:rPr>
+          <w:rFonts w:ascii="Times New Roman" w:eastAsia="Times New Roman" w:hAnsi="Times New Roman" w:cs="Times New Roman"/>
+          <w:color w:val="000000"/>
+          <w:sz w:val="24"/>
+          <w:szCs w:val="24"/>
+          <w:highlight w:val="yellow"/>
         </w:rPr>
         <w:t>Create a shell script named "expert_system.sh".</w:t>
       </w:r>
@@ -5298,14 +5312,16 @@
           <w:color w:val="000000"/>
           <w:sz w:val="24"/>
           <w:szCs w:val="24"/>
-        </w:rPr>
-      </w:pPr>
-      <w:r>
-        <w:rPr>
-          <w:rFonts w:ascii="Times New Roman" w:eastAsia="Times New Roman" w:hAnsi="Times New Roman" w:cs="Times New Roman"/>
-          <w:color w:val="000000"/>
-          <w:sz w:val="24"/>
-          <w:szCs w:val="24"/>
+          <w:highlight w:val="yellow"/>
+        </w:rPr>
+      </w:pPr>
+      <w:r>
+        <w:rPr>
+          <w:rFonts w:ascii="Times New Roman" w:eastAsia="Times New Roman" w:hAnsi="Times New Roman" w:cs="Times New Roman"/>
+          <w:color w:val="000000"/>
+          <w:sz w:val="24"/>
+          <w:szCs w:val="24"/>
+          <w:highlight w:val="yellow"/>
         </w:rPr>
         <w:t>Implement a set of rules using conditional statements (if-</w:t>
       </w:r>
@@ -5316,6 +5332,7 @@
           <w:color w:val="000000"/>
           <w:sz w:val="24"/>
           <w:szCs w:val="24"/>
+          <w:highlight w:val="yellow"/>
         </w:rPr>
         <w:t>elif</w:t>
       </w:r>
@@ -5326,6 +5343,7 @@
           <w:color w:val="000000"/>
           <w:sz w:val="24"/>
           <w:szCs w:val="24"/>
+          <w:highlight w:val="yellow"/>
         </w:rPr>
         <w:t>-else) within the script. Each rule should check for specific conditions and provide a corresponding recommendation.</w:t>
       </w:r>
@@ -5340,14 +5358,16 @@
           <w:color w:val="000000"/>
           <w:sz w:val="24"/>
           <w:szCs w:val="24"/>
-        </w:rPr>
-      </w:pPr>
-      <w:r>
-        <w:rPr>
-          <w:rFonts w:ascii="Times New Roman" w:eastAsia="Times New Roman" w:hAnsi="Times New Roman" w:cs="Times New Roman"/>
-          <w:color w:val="000000"/>
-          <w:sz w:val="24"/>
-          <w:szCs w:val="24"/>
+          <w:highlight w:val="yellow"/>
+        </w:rPr>
+      </w:pPr>
+      <w:r>
+        <w:rPr>
+          <w:rFonts w:ascii="Times New Roman" w:eastAsia="Times New Roman" w:hAnsi="Times New Roman" w:cs="Times New Roman"/>
+          <w:color w:val="000000"/>
+          <w:sz w:val="24"/>
+          <w:szCs w:val="24"/>
+          <w:highlight w:val="yellow"/>
         </w:rPr>
         <w:t>Example rules:</w:t>
       </w:r>
@@ -5366,14 +5386,16 @@
           <w:color w:val="000000"/>
           <w:sz w:val="24"/>
           <w:szCs w:val="24"/>
-        </w:rPr>
-      </w:pPr>
-      <w:r>
-        <w:rPr>
-          <w:rFonts w:ascii="Times New Roman" w:eastAsia="Times New Roman" w:hAnsi="Times New Roman" w:cs="Times New Roman"/>
-          <w:color w:val="000000"/>
-          <w:sz w:val="24"/>
-          <w:szCs w:val="24"/>
+          <w:highlight w:val="yellow"/>
+        </w:rPr>
+      </w:pPr>
+      <w:r>
+        <w:rPr>
+          <w:rFonts w:ascii="Times New Roman" w:eastAsia="Times New Roman" w:hAnsi="Times New Roman" w:cs="Times New Roman"/>
+          <w:color w:val="000000"/>
+          <w:sz w:val="24"/>
+          <w:szCs w:val="24"/>
+          <w:highlight w:val="yellow"/>
         </w:rPr>
         <w:t>If the user is experiencing fever, recommend taking a fever reducer medication.</w:t>
       </w:r>
@@ -5392,14 +5414,16 @@
           <w:color w:val="000000"/>
           <w:sz w:val="24"/>
           <w:szCs w:val="24"/>
-        </w:rPr>
-      </w:pPr>
-      <w:r>
-        <w:rPr>
-          <w:rFonts w:ascii="Times New Roman" w:eastAsia="Times New Roman" w:hAnsi="Times New Roman" w:cs="Times New Roman"/>
-          <w:color w:val="000000"/>
-          <w:sz w:val="24"/>
-          <w:szCs w:val="24"/>
+          <w:highlight w:val="yellow"/>
+        </w:rPr>
+      </w:pPr>
+      <w:r>
+        <w:rPr>
+          <w:rFonts w:ascii="Times New Roman" w:eastAsia="Times New Roman" w:hAnsi="Times New Roman" w:cs="Times New Roman"/>
+          <w:color w:val="000000"/>
+          <w:sz w:val="24"/>
+          <w:szCs w:val="24"/>
+          <w:highlight w:val="yellow"/>
         </w:rPr>
         <w:t>If the user has a sore throat, recommend gargling with warm saltwater.</w:t>
       </w:r>
@@ -5418,14 +5442,16 @@
           <w:color w:val="000000"/>
           <w:sz w:val="24"/>
           <w:szCs w:val="24"/>
-        </w:rPr>
-      </w:pPr>
-      <w:r>
-        <w:rPr>
-          <w:rFonts w:ascii="Times New Roman" w:eastAsia="Times New Roman" w:hAnsi="Times New Roman" w:cs="Times New Roman"/>
-          <w:color w:val="000000"/>
-          <w:sz w:val="24"/>
-          <w:szCs w:val="24"/>
+          <w:highlight w:val="yellow"/>
+        </w:rPr>
+      </w:pPr>
+      <w:r>
+        <w:rPr>
+          <w:rFonts w:ascii="Times New Roman" w:eastAsia="Times New Roman" w:hAnsi="Times New Roman" w:cs="Times New Roman"/>
+          <w:color w:val="000000"/>
+          <w:sz w:val="24"/>
+          <w:szCs w:val="24"/>
+          <w:highlight w:val="yellow"/>
         </w:rPr>
         <w:t>If the user has a cough and congestion, recommend drinking warm fluids and taking cough syrup.</w:t>
       </w:r>
@@ -5444,14 +5470,16 @@
           <w:color w:val="000000"/>
           <w:sz w:val="24"/>
           <w:szCs w:val="24"/>
-        </w:rPr>
-      </w:pPr>
-      <w:r>
-        <w:rPr>
-          <w:rFonts w:ascii="Times New Roman" w:eastAsia="Times New Roman" w:hAnsi="Times New Roman" w:cs="Times New Roman"/>
-          <w:color w:val="000000"/>
-          <w:sz w:val="24"/>
-          <w:szCs w:val="24"/>
+          <w:highlight w:val="yellow"/>
+        </w:rPr>
+      </w:pPr>
+      <w:r>
+        <w:rPr>
+          <w:rFonts w:ascii="Times New Roman" w:eastAsia="Times New Roman" w:hAnsi="Times New Roman" w:cs="Times New Roman"/>
+          <w:color w:val="000000"/>
+          <w:sz w:val="24"/>
+          <w:szCs w:val="24"/>
+          <w:highlight w:val="yellow"/>
         </w:rPr>
         <w:t>Feel free to add more rules based on your desired expert system topic.</w:t>
       </w:r>
@@ -5470,14 +5498,16 @@
           <w:color w:val="000000"/>
           <w:sz w:val="24"/>
           <w:szCs w:val="24"/>
-        </w:rPr>
-      </w:pPr>
-      <w:r>
-        <w:rPr>
-          <w:rFonts w:ascii="Times New Roman" w:eastAsia="Times New Roman" w:hAnsi="Times New Roman" w:cs="Times New Roman"/>
-          <w:color w:val="000000"/>
-          <w:sz w:val="24"/>
-          <w:szCs w:val="24"/>
+          <w:highlight w:val="yellow"/>
+        </w:rPr>
+      </w:pPr>
+      <w:r>
+        <w:rPr>
+          <w:rFonts w:ascii="Times New Roman" w:eastAsia="Times New Roman" w:hAnsi="Times New Roman" w:cs="Times New Roman"/>
+          <w:color w:val="000000"/>
+          <w:sz w:val="24"/>
+          <w:szCs w:val="24"/>
+          <w:highlight w:val="yellow"/>
         </w:rPr>
         <w:t>Prompt the user to input their symptoms.</w:t>
       </w:r>
@@ -5496,14 +5526,16 @@
           <w:color w:val="000000"/>
           <w:sz w:val="24"/>
           <w:szCs w:val="24"/>
-        </w:rPr>
-      </w:pPr>
-      <w:r>
-        <w:rPr>
-          <w:rFonts w:ascii="Times New Roman" w:eastAsia="Times New Roman" w:hAnsi="Times New Roman" w:cs="Times New Roman"/>
-          <w:color w:val="000000"/>
-          <w:sz w:val="24"/>
-          <w:szCs w:val="24"/>
+          <w:highlight w:val="yellow"/>
+        </w:rPr>
+      </w:pPr>
+      <w:r>
+        <w:rPr>
+          <w:rFonts w:ascii="Times New Roman" w:eastAsia="Times New Roman" w:hAnsi="Times New Roman" w:cs="Times New Roman"/>
+          <w:color w:val="000000"/>
+          <w:sz w:val="24"/>
+          <w:szCs w:val="24"/>
+          <w:highlight w:val="yellow"/>
         </w:rPr>
         <w:t>Based on the user's input, evaluate the rules one by one and display the appropriate recommendation(s) for the symptoms identified.</w:t>
       </w:r>
@@ -5522,14 +5554,16 @@
           <w:color w:val="000000"/>
           <w:sz w:val="24"/>
           <w:szCs w:val="24"/>
-        </w:rPr>
-      </w:pPr>
-      <w:r>
-        <w:rPr>
-          <w:rFonts w:ascii="Times New Roman" w:eastAsia="Times New Roman" w:hAnsi="Times New Roman" w:cs="Times New Roman"/>
-          <w:color w:val="000000"/>
-          <w:sz w:val="24"/>
-          <w:szCs w:val="24"/>
+          <w:highlight w:val="yellow"/>
+        </w:rPr>
+      </w:pPr>
+      <w:r>
+        <w:rPr>
+          <w:rFonts w:ascii="Times New Roman" w:eastAsia="Times New Roman" w:hAnsi="Times New Roman" w:cs="Times New Roman"/>
+          <w:color w:val="000000"/>
+          <w:sz w:val="24"/>
+          <w:szCs w:val="24"/>
+          <w:highlight w:val="yellow"/>
         </w:rPr>
         <w:t>If none of the rules match the user's symptoms, provide a general recommendation or message.</w:t>
       </w:r>
@@ -5548,14 +5582,16 @@
           <w:color w:val="000000"/>
           <w:sz w:val="24"/>
           <w:szCs w:val="24"/>
-        </w:rPr>
-      </w:pPr>
-      <w:r>
-        <w:rPr>
-          <w:rFonts w:ascii="Times New Roman" w:eastAsia="Times New Roman" w:hAnsi="Times New Roman" w:cs="Times New Roman"/>
-          <w:color w:val="000000"/>
-          <w:sz w:val="24"/>
-          <w:szCs w:val="24"/>
+          <w:highlight w:val="yellow"/>
+        </w:rPr>
+      </w:pPr>
+      <w:r>
+        <w:rPr>
+          <w:rFonts w:ascii="Times New Roman" w:eastAsia="Times New Roman" w:hAnsi="Times New Roman" w:cs="Times New Roman"/>
+          <w:color w:val="000000"/>
+          <w:sz w:val="24"/>
+          <w:szCs w:val="24"/>
+          <w:highlight w:val="yellow"/>
         </w:rPr>
         <w:t>Test the expert system by running the script and providing different sets of symptoms to observe the recommendations.</w:t>
       </w:r>
@@ -5574,14 +5610,16 @@
           <w:color w:val="000000"/>
           <w:sz w:val="24"/>
           <w:szCs w:val="24"/>
-        </w:rPr>
-      </w:pPr>
-      <w:r>
-        <w:rPr>
-          <w:rFonts w:ascii="Times New Roman" w:eastAsia="Times New Roman" w:hAnsi="Times New Roman" w:cs="Times New Roman"/>
-          <w:color w:val="000000"/>
-          <w:sz w:val="24"/>
-          <w:szCs w:val="24"/>
+          <w:highlight w:val="yellow"/>
+        </w:rPr>
+      </w:pPr>
+      <w:r>
+        <w:rPr>
+          <w:rFonts w:ascii="Times New Roman" w:eastAsia="Times New Roman" w:hAnsi="Times New Roman" w:cs="Times New Roman"/>
+          <w:color w:val="000000"/>
+          <w:sz w:val="24"/>
+          <w:szCs w:val="24"/>
+          <w:highlight w:val="yellow"/>
         </w:rPr>
         <w:t>Modify the rules or add new rules as needed to refine the expert system's behavior.</w:t>
       </w:r>
@@ -5600,14 +5638,16 @@
           <w:color w:val="000000"/>
           <w:sz w:val="24"/>
           <w:szCs w:val="24"/>
-        </w:rPr>
-      </w:pPr>
-      <w:r>
-        <w:rPr>
-          <w:rFonts w:ascii="Times New Roman" w:eastAsia="Times New Roman" w:hAnsi="Times New Roman" w:cs="Times New Roman"/>
-          <w:color w:val="000000"/>
-          <w:sz w:val="24"/>
-          <w:szCs w:val="24"/>
+          <w:highlight w:val="yellow"/>
+        </w:rPr>
+      </w:pPr>
+      <w:r>
+        <w:rPr>
+          <w:rFonts w:ascii="Times New Roman" w:eastAsia="Times New Roman" w:hAnsi="Times New Roman" w:cs="Times New Roman"/>
+          <w:color w:val="000000"/>
+          <w:sz w:val="24"/>
+          <w:szCs w:val="24"/>
+          <w:highlight w:val="yellow"/>
         </w:rPr>
         <w:t>Document the logic and rules implemented in the script, along with any modifications or additions made.</w:t>
       </w:r>
@@ -5626,14 +5666,16 @@
           <w:color w:val="000000"/>
           <w:sz w:val="24"/>
           <w:szCs w:val="24"/>
-        </w:rPr>
-      </w:pPr>
-      <w:r>
-        <w:rPr>
-          <w:rFonts w:ascii="Times New Roman" w:eastAsia="Times New Roman" w:hAnsi="Times New Roman" w:cs="Times New Roman"/>
-          <w:color w:val="000000"/>
-          <w:sz w:val="24"/>
-          <w:szCs w:val="24"/>
+          <w:highlight w:val="yellow"/>
+        </w:rPr>
+      </w:pPr>
+      <w:r>
+        <w:rPr>
+          <w:rFonts w:ascii="Times New Roman" w:eastAsia="Times New Roman" w:hAnsi="Times New Roman" w:cs="Times New Roman"/>
+          <w:color w:val="000000"/>
+          <w:sz w:val="24"/>
+          <w:szCs w:val="24"/>
+          <w:highlight w:val="yellow"/>
         </w:rPr>
         <w:t>Write a summary report discussing the challenges faced, observations made, and improvements that can be made to enhance the expert system's functionality.</w:t>
       </w:r>

</xml_diff>